<commit_message>
trying to fix fixed effects estimation
</commit_message>
<xml_diff>
--- a/output/01_tables/fixed_effects_table.docx
+++ b/output/01_tables/fixed_effects_table.docx
@@ -7,7 +7,7 @@
         <w:pStyle w:val="TableCaption"/>
       </w:pPr>
       <w:r>
-        <w:t xml:space="preserve">GHG and GDP per capita relationship</w:t>
+        <w:t xml:space="preserve">This is my title</w:t>
       </w:r>
       <w:r>
         <w:t xml:space="preserve"> </w:t>
@@ -16,14 +16,13 @@
     <w:tbl>
       <w:tblPr>
         <w:tblStyle w:val="Table"/>
-        <w:tblW w:type="pct" w:w="4653"/>
+        <w:tblW w:type="pct" w:w="3750"/>
         <w:tblLayout w:type="fixed"/>
         <w:tblLook w:firstRow="1" w:lastRow="1" w:firstColumn="0" w:lastColumn="0" w:noHBand="0" w:noVBand="0" w:val="0020"/>
-        <w:tblCaption w:val="GHG and GDP per capita relationship "/>
+        <w:tblCaption w:val="This is my title "/>
       </w:tblPr>
       <w:tblGrid>
         <w:gridCol w:w="1650"/>
-        <w:gridCol w:w="1430"/>
         <w:gridCol w:w="1430"/>
         <w:gridCol w:w="1430"/>
         <w:gridCol w:w="1430"/>
@@ -42,7 +41,7 @@
         </w:tc>
         <w:tc>
           <w:tcPr>
-            <w:gridSpan w:val="4"/>
+            <w:gridSpan w:val="3"/>
           </w:tcPr>
           <w:p>
             <w:pPr>
@@ -79,10 +78,6 @@
           <w:tcPr/>
           <w:p/>
         </w:tc>
-        <w:tc>
-          <w:tcPr/>
-          <w:p/>
-        </w:tc>
       </w:tr>
       <w:tr>
         <w:tc>
@@ -125,14 +120,6 @@
             </w:pPr>
           </w:p>
         </w:tc>
-        <w:tc>
-          <w:tcPr/>
-          <w:p>
-            <w:pPr>
-              <w:pStyle w:val="Compact"/>
-            </w:pPr>
-          </w:p>
-        </w:tc>
       </w:tr>
       <w:tr>
         <w:tc>
@@ -171,14 +158,6 @@
             </w:pPr>
           </w:p>
         </w:tc>
-        <w:tc>
-          <w:tcPr/>
-          <w:p>
-            <w:pPr>
-              <w:pStyle w:val="Compact"/>
-            </w:pPr>
-          </w:p>
-        </w:tc>
       </w:tr>
       <w:tr>
         <w:tc>
@@ -229,18 +208,6 @@
             </w:r>
           </w:p>
         </w:tc>
-        <w:tc>
-          <w:tcPr/>
-          <w:p>
-            <w:pPr>
-              <w:pStyle w:val="Compact"/>
-              <w:jc w:val="left"/>
-            </w:pPr>
-            <w:r>
-              <w:t xml:space="preserve">0.064470</w:t>
-            </w:r>
-          </w:p>
-        </w:tc>
       </w:tr>
       <w:tr>
         <w:tc>
@@ -284,18 +251,6 @@
             </w:pPr>
             <w:r>
               <w:t xml:space="preserve">(0.013474)</w:t>
-            </w:r>
-          </w:p>
-        </w:tc>
-        <w:tc>
-          <w:tcPr/>
-          <w:p>
-            <w:pPr>
-              <w:pStyle w:val="Compact"/>
-              <w:jc w:val="left"/>
-            </w:pPr>
-            <w:r>
-              <w:t xml:space="preserve">(0.014323)</w:t>
             </w:r>
           </w:p>
         </w:tc>
@@ -363,18 +318,6 @@
             </w:r>
           </w:p>
         </w:tc>
-        <w:tc>
-          <w:tcPr/>
-          <w:p>
-            <w:pPr>
-              <w:pStyle w:val="Compact"/>
-              <w:jc w:val="left"/>
-            </w:pPr>
-            <w:r>
-              <w:t xml:space="preserve">-0.000737</w:t>
-            </w:r>
-          </w:p>
-        </w:tc>
       </w:tr>
       <w:tr>
         <w:tc>
@@ -418,18 +361,6 @@
             </w:pPr>
             <w:r>
               <w:t xml:space="preserve">(0.000259)</w:t>
-            </w:r>
-          </w:p>
-        </w:tc>
-        <w:tc>
-          <w:tcPr/>
-          <w:p>
-            <w:pPr>
-              <w:pStyle w:val="Compact"/>
-              <w:jc w:val="left"/>
-            </w:pPr>
-            <w:r>
-              <w:t xml:space="preserve">(0.000265)</w:t>
             </w:r>
           </w:p>
         </w:tc>
@@ -497,18 +428,6 @@
             </w:r>
           </w:p>
         </w:tc>
-        <w:tc>
-          <w:tcPr/>
-          <w:p>
-            <w:pPr>
-              <w:pStyle w:val="Compact"/>
-              <w:jc w:val="left"/>
-            </w:pPr>
-            <w:r>
-              <w:t xml:space="preserve">0.000002</w:t>
-            </w:r>
-          </w:p>
-        </w:tc>
       </w:tr>
       <w:tr>
         <w:tc>
@@ -555,18 +474,6 @@
             </w:r>
           </w:p>
         </w:tc>
-        <w:tc>
-          <w:tcPr/>
-          <w:p>
-            <w:pPr>
-              <w:pStyle w:val="Compact"/>
-              <w:jc w:val="left"/>
-            </w:pPr>
-            <w:r>
-              <w:t xml:space="preserve">(0.000001)</w:t>
-            </w:r>
-          </w:p>
-        </w:tc>
       </w:tr>
       <w:tr>
         <w:tc>
@@ -617,18 +524,6 @@
             </w:r>
           </w:p>
         </w:tc>
-        <w:tc>
-          <w:tcPr/>
-          <w:p>
-            <w:pPr>
-              <w:pStyle w:val="Compact"/>
-              <w:jc w:val="left"/>
-            </w:pPr>
-            <w:r>
-              <w:t xml:space="preserve">10235</w:t>
-            </w:r>
-          </w:p>
-        </w:tc>
       </w:tr>
       <w:tr>
         <w:tc>
@@ -651,43 +546,31 @@
               <w:jc w:val="left"/>
             </w:pPr>
             <w:r>
-              <w:t xml:space="preserve">1.24</w:t>
-            </w:r>
-          </w:p>
-        </w:tc>
-        <w:tc>
-          <w:tcPr/>
-          <w:p>
-            <w:pPr>
-              <w:pStyle w:val="Compact"/>
-              <w:jc w:val="left"/>
-            </w:pPr>
-            <w:r>
-              <w:t xml:space="preserve">1.24</w:t>
-            </w:r>
-          </w:p>
-        </w:tc>
-        <w:tc>
-          <w:tcPr/>
-          <w:p>
-            <w:pPr>
-              <w:pStyle w:val="Compact"/>
-              <w:jc w:val="left"/>
-            </w:pPr>
-            <w:r>
-              <w:t xml:space="preserve">1.24</w:t>
-            </w:r>
-          </w:p>
-        </w:tc>
-        <w:tc>
-          <w:tcPr/>
-          <w:p>
-            <w:pPr>
-              <w:pStyle w:val="Compact"/>
-              <w:jc w:val="left"/>
-            </w:pPr>
-            <w:r>
-              <w:t xml:space="preserve">1.24</w:t>
+              <w:t xml:space="preserve">1.23</w:t>
+            </w:r>
+          </w:p>
+        </w:tc>
+        <w:tc>
+          <w:tcPr/>
+          <w:p>
+            <w:pPr>
+              <w:pStyle w:val="Compact"/>
+              <w:jc w:val="left"/>
+            </w:pPr>
+            <w:r>
+              <w:t xml:space="preserve">4.59</w:t>
+            </w:r>
+          </w:p>
+        </w:tc>
+        <w:tc>
+          <w:tcPr/>
+          <w:p>
+            <w:pPr>
+              <w:pStyle w:val="Compact"/>
+              <w:jc w:val="left"/>
+            </w:pPr>
+            <w:r>
+              <w:t xml:space="preserve">lego</w:t>
             </w:r>
           </w:p>
         </w:tc>
@@ -741,18 +624,6 @@
             </w:r>
           </w:p>
         </w:tc>
-        <w:tc>
-          <w:tcPr/>
-          <w:p>
-            <w:pPr>
-              <w:pStyle w:val="Compact"/>
-              <w:jc w:val="left"/>
-            </w:pPr>
-            <w:r>
-              <w:t xml:space="preserve">Y</w:t>
-            </w:r>
-          </w:p>
-        </w:tc>
       </w:tr>
       <w:tr>
         <w:tc>
@@ -803,18 +674,6 @@
             </w:r>
           </w:p>
         </w:tc>
-        <w:tc>
-          <w:tcPr/>
-          <w:p>
-            <w:pPr>
-              <w:pStyle w:val="Compact"/>
-              <w:jc w:val="left"/>
-            </w:pPr>
-            <w:r>
-              <w:t xml:space="preserve">Y</w:t>
-            </w:r>
-          </w:p>
-        </w:tc>
       </w:tr>
       <w:tr>
         <w:tc>
@@ -865,18 +724,6 @@
             </w:r>
           </w:p>
         </w:tc>
-        <w:tc>
-          <w:tcPr/>
-          <w:p>
-            <w:pPr>
-              <w:pStyle w:val="Compact"/>
-              <w:jc w:val="left"/>
-            </w:pPr>
-            <w:r>
-              <w:t xml:space="preserve">0.883</w:t>
-            </w:r>
-          </w:p>
-        </w:tc>
       </w:tr>
       <w:tr>
         <w:tc>
@@ -923,23 +770,11 @@
             </w:r>
           </w:p>
         </w:tc>
-        <w:tc>
-          <w:tcPr/>
-          <w:p>
-            <w:pPr>
-              <w:pStyle w:val="Compact"/>
-              <w:jc w:val="left"/>
-            </w:pPr>
-            <w:r>
-              <w:t xml:space="preserve">0.168</w:t>
-            </w:r>
-          </w:p>
-        </w:tc>
       </w:tr>
       <w:tr>
         <w:tc>
           <w:tcPr>
-            <w:gridSpan w:val="5"/>
+            <w:gridSpan w:val="4"/>
           </w:tcPr>
           <w:p>
             <w:pPr>
@@ -947,37 +782,41 @@
               <w:jc w:val="left"/>
             </w:pPr>
             <w:r>
-              <w:t xml:space="preserve">Robust standard errors given in parentheses in column (1). The</w:t>
+              <w:rPr>
+                <w:vertAlign w:val="superscript"/>
+              </w:rPr>
+              <w:t xml:space="preserve">a</w:t>
             </w:r>
             <w:r>
               <w:t xml:space="preserve"> </w:t>
             </w:r>
             <w:r>
-              <w:t xml:space="preserve">other columns have standard errors clustered at the units for</w:t>
+              <w:t xml:space="preserve">Top level notes</w:t>
+            </w:r>
+          </w:p>
+        </w:tc>
+      </w:tr>
+      <w:tr>
+        <w:tc>
+          <w:tcPr>
+            <w:gridSpan w:val="4"/>
+          </w:tcPr>
+          <w:p>
+            <w:pPr>
+              <w:pStyle w:val="Compact"/>
+              <w:jc w:val="left"/>
+            </w:pPr>
+            <w:r>
+              <w:rPr>
+                <w:vertAlign w:val="superscript"/>
+              </w:rPr>
+              <w:t xml:space="preserve">b</w:t>
             </w:r>
             <w:r>
               <w:t xml:space="preserve"> </w:t>
             </w:r>
             <w:r>
-              <w:t xml:space="preserve">which fixed effects are calculated. Population data are</w:t>
-            </w:r>
-            <w:r>
-              <w:t xml:space="preserve"> </w:t>
-            </w:r>
-            <w:r>
-              <w:t xml:space="preserve">obtained from UN-DESA (2023). Gross domestic product (GDP) in</w:t>
-            </w:r>
-            <w:r>
-              <w:t xml:space="preserve"> </w:t>
-            </w:r>
-            <w:r>
-              <w:t xml:space="preserve">2017 chained PPP thousand USD per capita (PWT 2023). Greenhouse</w:t>
-            </w:r>
-            <w:r>
-              <w:t xml:space="preserve"> </w:t>
-            </w:r>
-            <w:r>
-              <w:t xml:space="preserve">gases in tonnes of carbon per year from GCB (2024).</w:t>
+              <w:t xml:space="preserve">Second level notes</w:t>
             </w:r>
           </w:p>
         </w:tc>
@@ -1344,91 +1183,6 @@
       </w:pPr>
     </w:lvl>
   </w:abstractNum>
-  <w:abstractNum w:abstractNumId="99434">
-    <w:nsid w:val="00A99434"/>
-    <w:multiLevelType w:val="multilevel"/>
-    <w:lvl w:ilvl="0">
-      <w:start w:val="4"/>
-      <w:numFmt w:val="decimal"/>
-      <w:lvlText w:val="(%1)"/>
-      <w:lvlJc w:val="left"/>
-      <w:pPr>
-        <w:ind w:left="720" w:hanging="360"/>
-      </w:pPr>
-    </w:lvl>
-    <w:lvl w:ilvl="1">
-      <w:start w:val="4"/>
-      <w:numFmt w:val="decimal"/>
-      <w:lvlText w:val="(%2)"/>
-      <w:lvlJc w:val="left"/>
-      <w:pPr>
-        <w:ind w:left="1440" w:hanging="360"/>
-      </w:pPr>
-    </w:lvl>
-    <w:lvl w:ilvl="2">
-      <w:start w:val="4"/>
-      <w:numFmt w:val="decimal"/>
-      <w:lvlText w:val="(%3)"/>
-      <w:lvlJc w:val="left"/>
-      <w:pPr>
-        <w:ind w:left="2160" w:hanging="360"/>
-      </w:pPr>
-    </w:lvl>
-    <w:lvl w:ilvl="3">
-      <w:start w:val="4"/>
-      <w:numFmt w:val="decimal"/>
-      <w:lvlText w:val="(%4)"/>
-      <w:lvlJc w:val="left"/>
-      <w:pPr>
-        <w:ind w:left="2880" w:hanging="360"/>
-      </w:pPr>
-    </w:lvl>
-    <w:lvl w:ilvl="4">
-      <w:start w:val="4"/>
-      <w:numFmt w:val="decimal"/>
-      <w:lvlText w:val="(%5)"/>
-      <w:lvlJc w:val="left"/>
-      <w:pPr>
-        <w:ind w:left="3600" w:hanging="360"/>
-      </w:pPr>
-    </w:lvl>
-    <w:lvl w:ilvl="5">
-      <w:start w:val="4"/>
-      <w:numFmt w:val="decimal"/>
-      <w:lvlText w:val="(%6)"/>
-      <w:lvlJc w:val="left"/>
-      <w:pPr>
-        <w:ind w:left="4320" w:hanging="360"/>
-      </w:pPr>
-    </w:lvl>
-    <w:lvl w:ilvl="6">
-      <w:start w:val="4"/>
-      <w:numFmt w:val="decimal"/>
-      <w:lvlText w:val="(%7)"/>
-      <w:lvlJc w:val="left"/>
-      <w:pPr>
-        <w:ind w:left="5040" w:hanging="360"/>
-      </w:pPr>
-    </w:lvl>
-    <w:lvl w:ilvl="7">
-      <w:start w:val="4"/>
-      <w:numFmt w:val="decimal"/>
-      <w:lvlText w:val="(%8)"/>
-      <w:lvlJc w:val="left"/>
-      <w:pPr>
-        <w:ind w:left="5760" w:hanging="360"/>
-      </w:pPr>
-    </w:lvl>
-    <w:lvl w:ilvl="8">
-      <w:start w:val="4"/>
-      <w:numFmt w:val="decimal"/>
-      <w:lvlText w:val="(%9)"/>
-      <w:lvlJc w:val="left"/>
-      <w:pPr>
-        <w:ind w:left="6480" w:hanging="360"/>
-      </w:pPr>
-    </w:lvl>
-  </w:abstractNum>
   <w:num w:numId="1000">
     <w:abstractNumId w:val="990"/>
   </w:num>
@@ -1520,36 +1274,6 @@
     </w:lvlOverride>
     <w:lvlOverride w:ilvl="8">
       <w:startOverride w:val="3"/>
-    </w:lvlOverride>
-  </w:num>
-  <w:num w:numId="1004">
-    <w:abstractNumId w:val="99434"/>
-    <w:lvlOverride w:ilvl="0">
-      <w:startOverride w:val="4"/>
-    </w:lvlOverride>
-    <w:lvlOverride w:ilvl="1">
-      <w:startOverride w:val="4"/>
-    </w:lvlOverride>
-    <w:lvlOverride w:ilvl="2">
-      <w:startOverride w:val="4"/>
-    </w:lvlOverride>
-    <w:lvlOverride w:ilvl="3">
-      <w:startOverride w:val="4"/>
-    </w:lvlOverride>
-    <w:lvlOverride w:ilvl="4">
-      <w:startOverride w:val="4"/>
-    </w:lvlOverride>
-    <w:lvlOverride w:ilvl="5">
-      <w:startOverride w:val="4"/>
-    </w:lvlOverride>
-    <w:lvlOverride w:ilvl="6">
-      <w:startOverride w:val="4"/>
-    </w:lvlOverride>
-    <w:lvlOverride w:ilvl="7">
-      <w:startOverride w:val="4"/>
-    </w:lvlOverride>
-    <w:lvlOverride w:ilvl="8">
-      <w:startOverride w:val="4"/>
     </w:lvlOverride>
   </w:num>
 </w:numbering>

</xml_diff>

<commit_message>
Making modelsummary_reg_default a real working function
</commit_message>
<xml_diff>
--- a/output/01_tables/fixed_effects_table.docx
+++ b/output/01_tables/fixed_effects_table.docx
@@ -40,9 +40,31 @@
           </w:p>
         </w:tc>
         <w:tc>
-          <w:tcPr>
-            <w:gridSpan w:val="3"/>
-          </w:tcPr>
+          <w:tcPr/>
+          <w:p>
+            <w:pPr>
+              <w:pStyle w:val="Compact"/>
+              <w:jc w:val="left"/>
+            </w:pPr>
+            <w:r>
+              <w:t xml:space="preserve">GHGpc</w:t>
+            </w:r>
+          </w:p>
+        </w:tc>
+        <w:tc>
+          <w:tcPr/>
+          <w:p>
+            <w:pPr>
+              <w:pStyle w:val="Compact"/>
+              <w:jc w:val="left"/>
+            </w:pPr>
+            <w:r>
+              <w:t xml:space="preserve">GHGpc</w:t>
+            </w:r>
+          </w:p>
+        </w:tc>
+        <w:tc>
+          <w:tcPr/>
           <w:p>
             <w:pPr>
               <w:pStyle w:val="Compact"/>
@@ -204,7 +226,7 @@
               <w:jc w:val="left"/>
             </w:pPr>
             <w:r>
-              <w:t xml:space="preserve">0.063043</w:t>
+              <w:t xml:space="preserve">0.024887</w:t>
             </w:r>
           </w:p>
         </w:tc>
@@ -250,7 +272,7 @@
               <w:jc w:val="left"/>
             </w:pPr>
             <w:r>
-              <w:t xml:space="preserve">(0.013474)</w:t>
+              <w:t xml:space="preserve">(0.007998)</w:t>
             </w:r>
           </w:p>
         </w:tc>
@@ -311,11 +333,7 @@
           <w:p>
             <w:pPr>
               <w:pStyle w:val="Compact"/>
-              <w:jc w:val="left"/>
-            </w:pPr>
-            <w:r>
-              <w:t xml:space="preserve">-0.000739</w:t>
-            </w:r>
+            </w:pPr>
           </w:p>
         </w:tc>
       </w:tr>
@@ -357,11 +375,7 @@
           <w:p>
             <w:pPr>
               <w:pStyle w:val="Compact"/>
-              <w:jc w:val="left"/>
-            </w:pPr>
-            <w:r>
-              <w:t xml:space="preserve">(0.000259)</w:t>
-            </w:r>
+            </w:pPr>
           </w:p>
         </w:tc>
       </w:tr>
@@ -421,11 +435,7 @@
           <w:p>
             <w:pPr>
               <w:pStyle w:val="Compact"/>
-              <w:jc w:val="left"/>
-            </w:pPr>
-            <w:r>
-              <w:t xml:space="preserve">0.000003</w:t>
-            </w:r>
+            </w:pPr>
           </w:p>
         </w:tc>
       </w:tr>
@@ -467,11 +477,7 @@
           <w:p>
             <w:pPr>
               <w:pStyle w:val="Compact"/>
-              <w:jc w:val="left"/>
-            </w:pPr>
-            <w:r>
-              <w:t xml:space="preserve">(0.000001)</w:t>
-            </w:r>
+            </w:pPr>
           </w:p>
         </w:tc>
       </w:tr>
@@ -546,31 +552,31 @@
               <w:jc w:val="left"/>
             </w:pPr>
             <w:r>
-              <w:t xml:space="preserve">1.23</w:t>
-            </w:r>
-          </w:p>
-        </w:tc>
-        <w:tc>
-          <w:tcPr/>
-          <w:p>
-            <w:pPr>
-              <w:pStyle w:val="Compact"/>
-              <w:jc w:val="left"/>
-            </w:pPr>
-            <w:r>
-              <w:t xml:space="preserve">4.59</w:t>
-            </w:r>
-          </w:p>
-        </w:tc>
-        <w:tc>
-          <w:tcPr/>
-          <w:p>
-            <w:pPr>
-              <w:pStyle w:val="Compact"/>
-              <w:jc w:val="left"/>
-            </w:pPr>
-            <w:r>
-              <w:t xml:space="preserve">lego</w:t>
+              <w:t xml:space="preserve">1.24</w:t>
+            </w:r>
+          </w:p>
+        </w:tc>
+        <w:tc>
+          <w:tcPr/>
+          <w:p>
+            <w:pPr>
+              <w:pStyle w:val="Compact"/>
+              <w:jc w:val="left"/>
+            </w:pPr>
+            <w:r>
+              <w:t xml:space="preserve">1.24</w:t>
+            </w:r>
+          </w:p>
+        </w:tc>
+        <w:tc>
+          <w:tcPr/>
+          <w:p>
+            <w:pPr>
+              <w:pStyle w:val="Compact"/>
+              <w:jc w:val="left"/>
+            </w:pPr>
+            <w:r>
+              <w:t xml:space="preserve">1.24</w:t>
             </w:r>
           </w:p>
         </w:tc>
@@ -720,7 +726,7 @@
               <w:jc w:val="left"/>
             </w:pPr>
             <w:r>
-              <w:t xml:space="preserve">0.879</w:t>
+              <w:t xml:space="preserve">0.867</w:t>
             </w:r>
           </w:p>
         </w:tc>
@@ -766,7 +772,7 @@
               <w:jc w:val="left"/>
             </w:pPr>
             <w:r>
-              <w:t xml:space="preserve">0.203</w:t>
+              <w:t xml:space="preserve">0.120</w:t>
             </w:r>
           </w:p>
         </w:tc>

</xml_diff>

<commit_message>
making supre dependencies are loaded
</commit_message>
<xml_diff>
--- a/output/01_tables/fixed_effects_table.docx
+++ b/output/01_tables/fixed_effects_table.docx
@@ -7,7 +7,7 @@
         <w:pStyle w:val="TableCaption"/>
       </w:pPr>
       <w:r>
-        <w:t xml:space="preserve">This is my title</w:t>
+        <w:t xml:space="preserve">GHG and GDP per capita relationship</w:t>
       </w:r>
       <w:r>
         <w:t xml:space="preserve"> </w:t>
@@ -16,13 +16,14 @@
     <w:tbl>
       <w:tblPr>
         <w:tblStyle w:val="Table"/>
-        <w:tblW w:type="pct" w:w="3750"/>
+        <w:tblW w:type="pct" w:w="4653"/>
         <w:tblLayout w:type="fixed"/>
         <w:tblLook w:firstRow="1" w:lastRow="1" w:firstColumn="0" w:lastColumn="0" w:noHBand="0" w:noVBand="0" w:val="0020"/>
-        <w:tblCaption w:val="This is my title "/>
+        <w:tblCaption w:val="GHG and GDP per capita relationship "/>
       </w:tblPr>
       <w:tblGrid>
         <w:gridCol w:w="1650"/>
+        <w:gridCol w:w="1430"/>
         <w:gridCol w:w="1430"/>
         <w:gridCol w:w="1430"/>
         <w:gridCol w:w="1430"/>
@@ -40,31 +41,9 @@
           </w:p>
         </w:tc>
         <w:tc>
-          <w:tcPr/>
-          <w:p>
-            <w:pPr>
-              <w:pStyle w:val="Compact"/>
-              <w:jc w:val="left"/>
-            </w:pPr>
-            <w:r>
-              <w:t xml:space="preserve">GHGpc</w:t>
-            </w:r>
-          </w:p>
-        </w:tc>
-        <w:tc>
-          <w:tcPr/>
-          <w:p>
-            <w:pPr>
-              <w:pStyle w:val="Compact"/>
-              <w:jc w:val="left"/>
-            </w:pPr>
-            <w:r>
-              <w:t xml:space="preserve">GHGpc</w:t>
-            </w:r>
-          </w:p>
-        </w:tc>
-        <w:tc>
-          <w:tcPr/>
+          <w:tcPr>
+            <w:gridSpan w:val="4"/>
+          </w:tcPr>
           <w:p>
             <w:pPr>
               <w:pStyle w:val="Compact"/>
@@ -100,6 +79,10 @@
           <w:tcPr/>
           <w:p/>
         </w:tc>
+        <w:tc>
+          <w:tcPr/>
+          <w:p/>
+        </w:tc>
       </w:tr>
       <w:tr>
         <w:tc>
@@ -142,6 +125,14 @@
             </w:pPr>
           </w:p>
         </w:tc>
+        <w:tc>
+          <w:tcPr/>
+          <w:p>
+            <w:pPr>
+              <w:pStyle w:val="Compact"/>
+            </w:pPr>
+          </w:p>
+        </w:tc>
       </w:tr>
       <w:tr>
         <w:tc>
@@ -180,6 +171,14 @@
             </w:pPr>
           </w:p>
         </w:tc>
+        <w:tc>
+          <w:tcPr/>
+          <w:p>
+            <w:pPr>
+              <w:pStyle w:val="Compact"/>
+            </w:pPr>
+          </w:p>
+        </w:tc>
       </w:tr>
       <w:tr>
         <w:tc>
@@ -226,7 +225,19 @@
               <w:jc w:val="left"/>
             </w:pPr>
             <w:r>
-              <w:t xml:space="preserve">0.024887</w:t>
+              <w:t xml:space="preserve">0.063043</w:t>
+            </w:r>
+          </w:p>
+        </w:tc>
+        <w:tc>
+          <w:tcPr/>
+          <w:p>
+            <w:pPr>
+              <w:pStyle w:val="Compact"/>
+              <w:jc w:val="left"/>
+            </w:pPr>
+            <w:r>
+              <w:t xml:space="preserve">0.064470</w:t>
             </w:r>
           </w:p>
         </w:tc>
@@ -272,7 +283,19 @@
               <w:jc w:val="left"/>
             </w:pPr>
             <w:r>
-              <w:t xml:space="preserve">(0.007998)</w:t>
+              <w:t xml:space="preserve">(0.013474)</w:t>
+            </w:r>
+          </w:p>
+        </w:tc>
+        <w:tc>
+          <w:tcPr/>
+          <w:p>
+            <w:pPr>
+              <w:pStyle w:val="Compact"/>
+              <w:jc w:val="left"/>
+            </w:pPr>
+            <w:r>
+              <w:t xml:space="preserve">(0.014323)</w:t>
             </w:r>
           </w:p>
         </w:tc>
@@ -333,7 +356,23 @@
           <w:p>
             <w:pPr>
               <w:pStyle w:val="Compact"/>
-            </w:pPr>
+              <w:jc w:val="left"/>
+            </w:pPr>
+            <w:r>
+              <w:t xml:space="preserve">-0.000739</w:t>
+            </w:r>
+          </w:p>
+        </w:tc>
+        <w:tc>
+          <w:tcPr/>
+          <w:p>
+            <w:pPr>
+              <w:pStyle w:val="Compact"/>
+              <w:jc w:val="left"/>
+            </w:pPr>
+            <w:r>
+              <w:t xml:space="preserve">-0.000737</w:t>
+            </w:r>
           </w:p>
         </w:tc>
       </w:tr>
@@ -375,7 +414,23 @@
           <w:p>
             <w:pPr>
               <w:pStyle w:val="Compact"/>
-            </w:pPr>
+              <w:jc w:val="left"/>
+            </w:pPr>
+            <w:r>
+              <w:t xml:space="preserve">(0.000259)</w:t>
+            </w:r>
+          </w:p>
+        </w:tc>
+        <w:tc>
+          <w:tcPr/>
+          <w:p>
+            <w:pPr>
+              <w:pStyle w:val="Compact"/>
+              <w:jc w:val="left"/>
+            </w:pPr>
+            <w:r>
+              <w:t xml:space="preserve">(0.000265)</w:t>
+            </w:r>
           </w:p>
         </w:tc>
       </w:tr>
@@ -435,7 +490,23 @@
           <w:p>
             <w:pPr>
               <w:pStyle w:val="Compact"/>
-            </w:pPr>
+              <w:jc w:val="left"/>
+            </w:pPr>
+            <w:r>
+              <w:t xml:space="preserve">0.000003</w:t>
+            </w:r>
+          </w:p>
+        </w:tc>
+        <w:tc>
+          <w:tcPr/>
+          <w:p>
+            <w:pPr>
+              <w:pStyle w:val="Compact"/>
+              <w:jc w:val="left"/>
+            </w:pPr>
+            <w:r>
+              <w:t xml:space="preserve">0.000002</w:t>
+            </w:r>
           </w:p>
         </w:tc>
       </w:tr>
@@ -477,7 +548,23 @@
           <w:p>
             <w:pPr>
               <w:pStyle w:val="Compact"/>
-            </w:pPr>
+              <w:jc w:val="left"/>
+            </w:pPr>
+            <w:r>
+              <w:t xml:space="preserve">(0.000001)</w:t>
+            </w:r>
+          </w:p>
+        </w:tc>
+        <w:tc>
+          <w:tcPr/>
+          <w:p>
+            <w:pPr>
+              <w:pStyle w:val="Compact"/>
+              <w:jc w:val="left"/>
+            </w:pPr>
+            <w:r>
+              <w:t xml:space="preserve">(0.000001)</w:t>
+            </w:r>
           </w:p>
         </w:tc>
       </w:tr>
@@ -530,6 +617,18 @@
             </w:r>
           </w:p>
         </w:tc>
+        <w:tc>
+          <w:tcPr/>
+          <w:p>
+            <w:pPr>
+              <w:pStyle w:val="Compact"/>
+              <w:jc w:val="left"/>
+            </w:pPr>
+            <w:r>
+              <w:t xml:space="preserve">10235</w:t>
+            </w:r>
+          </w:p>
+        </w:tc>
       </w:tr>
       <w:tr>
         <w:tc>
@@ -580,6 +679,18 @@
             </w:r>
           </w:p>
         </w:tc>
+        <w:tc>
+          <w:tcPr/>
+          <w:p>
+            <w:pPr>
+              <w:pStyle w:val="Compact"/>
+              <w:jc w:val="left"/>
+            </w:pPr>
+            <w:r>
+              <w:t xml:space="preserve">1.24</w:t>
+            </w:r>
+          </w:p>
+        </w:tc>
       </w:tr>
       <w:tr>
         <w:tc>
@@ -630,6 +741,18 @@
             </w:r>
           </w:p>
         </w:tc>
+        <w:tc>
+          <w:tcPr/>
+          <w:p>
+            <w:pPr>
+              <w:pStyle w:val="Compact"/>
+              <w:jc w:val="left"/>
+            </w:pPr>
+            <w:r>
+              <w:t xml:space="preserve">Y</w:t>
+            </w:r>
+          </w:p>
+        </w:tc>
       </w:tr>
       <w:tr>
         <w:tc>
@@ -680,6 +803,18 @@
             </w:r>
           </w:p>
         </w:tc>
+        <w:tc>
+          <w:tcPr/>
+          <w:p>
+            <w:pPr>
+              <w:pStyle w:val="Compact"/>
+              <w:jc w:val="left"/>
+            </w:pPr>
+            <w:r>
+              <w:t xml:space="preserve">Y</w:t>
+            </w:r>
+          </w:p>
+        </w:tc>
       </w:tr>
       <w:tr>
         <w:tc>
@@ -726,7 +861,19 @@
               <w:jc w:val="left"/>
             </w:pPr>
             <w:r>
-              <w:t xml:space="preserve">0.867</w:t>
+              <w:t xml:space="preserve">0.879</w:t>
+            </w:r>
+          </w:p>
+        </w:tc>
+        <w:tc>
+          <w:tcPr/>
+          <w:p>
+            <w:pPr>
+              <w:pStyle w:val="Compact"/>
+              <w:jc w:val="left"/>
+            </w:pPr>
+            <w:r>
+              <w:t xml:space="preserve">0.883</w:t>
             </w:r>
           </w:p>
         </w:tc>
@@ -772,7 +919,19 @@
               <w:jc w:val="left"/>
             </w:pPr>
             <w:r>
-              <w:t xml:space="preserve">0.120</w:t>
+              <w:t xml:space="preserve">0.203</w:t>
+            </w:r>
+          </w:p>
+        </w:tc>
+        <w:tc>
+          <w:tcPr/>
+          <w:p>
+            <w:pPr>
+              <w:pStyle w:val="Compact"/>
+              <w:jc w:val="left"/>
+            </w:pPr>
+            <w:r>
+              <w:t xml:space="preserve">0.168</w:t>
             </w:r>
           </w:p>
         </w:tc>
@@ -780,7 +939,7 @@
       <w:tr>
         <w:tc>
           <w:tcPr>
-            <w:gridSpan w:val="4"/>
+            <w:gridSpan w:val="5"/>
           </w:tcPr>
           <w:p>
             <w:pPr>
@@ -788,41 +947,37 @@
               <w:jc w:val="left"/>
             </w:pPr>
             <w:r>
-              <w:rPr>
-                <w:vertAlign w:val="superscript"/>
-              </w:rPr>
-              <w:t xml:space="preserve">a</w:t>
+              <w:t xml:space="preserve">Robust standard errors given in parentheses in column (1). The</w:t>
             </w:r>
             <w:r>
               <w:t xml:space="preserve"> </w:t>
             </w:r>
             <w:r>
-              <w:t xml:space="preserve">Top level notes</w:t>
-            </w:r>
-          </w:p>
-        </w:tc>
-      </w:tr>
-      <w:tr>
-        <w:tc>
-          <w:tcPr>
-            <w:gridSpan w:val="4"/>
-          </w:tcPr>
-          <w:p>
-            <w:pPr>
-              <w:pStyle w:val="Compact"/>
-              <w:jc w:val="left"/>
-            </w:pPr>
-            <w:r>
-              <w:rPr>
-                <w:vertAlign w:val="superscript"/>
-              </w:rPr>
-              <w:t xml:space="preserve">b</w:t>
+              <w:t xml:space="preserve">other columns have standard errors clustered at the units for</w:t>
             </w:r>
             <w:r>
               <w:t xml:space="preserve"> </w:t>
             </w:r>
             <w:r>
-              <w:t xml:space="preserve">Second level notes</w:t>
+              <w:t xml:space="preserve">which fixed effects are calculated. Population data are</w:t>
+            </w:r>
+            <w:r>
+              <w:t xml:space="preserve"> </w:t>
+            </w:r>
+            <w:r>
+              <w:t xml:space="preserve">obtained from UN-DESA (2023). Gross domestic product (GDP) in</w:t>
+            </w:r>
+            <w:r>
+              <w:t xml:space="preserve"> </w:t>
+            </w:r>
+            <w:r>
+              <w:t xml:space="preserve">2017 chained PPP thousand USD per capita (PWT 2023). Greenhouse</w:t>
+            </w:r>
+            <w:r>
+              <w:t xml:space="preserve"> </w:t>
+            </w:r>
+            <w:r>
+              <w:t xml:space="preserve">gases in tonnes of carbon per year from GCB (2024).</w:t>
             </w:r>
           </w:p>
         </w:tc>
@@ -1189,6 +1344,91 @@
       </w:pPr>
     </w:lvl>
   </w:abstractNum>
+  <w:abstractNum w:abstractNumId="99434">
+    <w:nsid w:val="00A99434"/>
+    <w:multiLevelType w:val="multilevel"/>
+    <w:lvl w:ilvl="0">
+      <w:start w:val="4"/>
+      <w:numFmt w:val="decimal"/>
+      <w:lvlText w:val="(%1)"/>
+      <w:lvlJc w:val="left"/>
+      <w:pPr>
+        <w:ind w:left="720" w:hanging="360"/>
+      </w:pPr>
+    </w:lvl>
+    <w:lvl w:ilvl="1">
+      <w:start w:val="4"/>
+      <w:numFmt w:val="decimal"/>
+      <w:lvlText w:val="(%2)"/>
+      <w:lvlJc w:val="left"/>
+      <w:pPr>
+        <w:ind w:left="1440" w:hanging="360"/>
+      </w:pPr>
+    </w:lvl>
+    <w:lvl w:ilvl="2">
+      <w:start w:val="4"/>
+      <w:numFmt w:val="decimal"/>
+      <w:lvlText w:val="(%3)"/>
+      <w:lvlJc w:val="left"/>
+      <w:pPr>
+        <w:ind w:left="2160" w:hanging="360"/>
+      </w:pPr>
+    </w:lvl>
+    <w:lvl w:ilvl="3">
+      <w:start w:val="4"/>
+      <w:numFmt w:val="decimal"/>
+      <w:lvlText w:val="(%4)"/>
+      <w:lvlJc w:val="left"/>
+      <w:pPr>
+        <w:ind w:left="2880" w:hanging="360"/>
+      </w:pPr>
+    </w:lvl>
+    <w:lvl w:ilvl="4">
+      <w:start w:val="4"/>
+      <w:numFmt w:val="decimal"/>
+      <w:lvlText w:val="(%5)"/>
+      <w:lvlJc w:val="left"/>
+      <w:pPr>
+        <w:ind w:left="3600" w:hanging="360"/>
+      </w:pPr>
+    </w:lvl>
+    <w:lvl w:ilvl="5">
+      <w:start w:val="4"/>
+      <w:numFmt w:val="decimal"/>
+      <w:lvlText w:val="(%6)"/>
+      <w:lvlJc w:val="left"/>
+      <w:pPr>
+        <w:ind w:left="4320" w:hanging="360"/>
+      </w:pPr>
+    </w:lvl>
+    <w:lvl w:ilvl="6">
+      <w:start w:val="4"/>
+      <w:numFmt w:val="decimal"/>
+      <w:lvlText w:val="(%7)"/>
+      <w:lvlJc w:val="left"/>
+      <w:pPr>
+        <w:ind w:left="5040" w:hanging="360"/>
+      </w:pPr>
+    </w:lvl>
+    <w:lvl w:ilvl="7">
+      <w:start w:val="4"/>
+      <w:numFmt w:val="decimal"/>
+      <w:lvlText w:val="(%8)"/>
+      <w:lvlJc w:val="left"/>
+      <w:pPr>
+        <w:ind w:left="5760" w:hanging="360"/>
+      </w:pPr>
+    </w:lvl>
+    <w:lvl w:ilvl="8">
+      <w:start w:val="4"/>
+      <w:numFmt w:val="decimal"/>
+      <w:lvlText w:val="(%9)"/>
+      <w:lvlJc w:val="left"/>
+      <w:pPr>
+        <w:ind w:left="6480" w:hanging="360"/>
+      </w:pPr>
+    </w:lvl>
+  </w:abstractNum>
   <w:num w:numId="1000">
     <w:abstractNumId w:val="990"/>
   </w:num>
@@ -1280,6 +1520,36 @@
     </w:lvlOverride>
     <w:lvlOverride w:ilvl="8">
       <w:startOverride w:val="3"/>
+    </w:lvlOverride>
+  </w:num>
+  <w:num w:numId="1004">
+    <w:abstractNumId w:val="99434"/>
+    <w:lvlOverride w:ilvl="0">
+      <w:startOverride w:val="4"/>
+    </w:lvlOverride>
+    <w:lvlOverride w:ilvl="1">
+      <w:startOverride w:val="4"/>
+    </w:lvlOverride>
+    <w:lvlOverride w:ilvl="2">
+      <w:startOverride w:val="4"/>
+    </w:lvlOverride>
+    <w:lvlOverride w:ilvl="3">
+      <w:startOverride w:val="4"/>
+    </w:lvlOverride>
+    <w:lvlOverride w:ilvl="4">
+      <w:startOverride w:val="4"/>
+    </w:lvlOverride>
+    <w:lvlOverride w:ilvl="5">
+      <w:startOverride w:val="4"/>
+    </w:lvlOverride>
+    <w:lvlOverride w:ilvl="6">
+      <w:startOverride w:val="4"/>
+    </w:lvlOverride>
+    <w:lvlOverride w:ilvl="7">
+      <w:startOverride w:val="4"/>
+    </w:lvlOverride>
+    <w:lvlOverride w:ilvl="8">
+      <w:startOverride w:val="4"/>
     </w:lvlOverride>
   </w:num>
 </w:numbering>

</xml_diff>